<commit_message>
completed HW 19 and sudo code
</commit_message>
<xml_diff>
--- a/Chapt 19/Chapter19Homework.docx
+++ b/Chapt 19/Chapter19Homework.docx
@@ -1,6 +1,6 @@
 
 <file path=word/document.xml><?xml version="1.0" encoding="utf-8"?>
-<w:document xmlns:wpc="http://schemas.microsoft.com/office/word/2010/wordprocessingCanvas" xmlns:mc="http://schemas.openxmlformats.org/markup-compatibility/2006" xmlns:o="urn:schemas-microsoft-com:office:office" xmlns:r="http://schemas.openxmlformats.org/officeDocument/2006/relationships" xmlns:m="http://schemas.openxmlformats.org/officeDocument/2006/math" xmlns:v="urn:schemas-microsoft-com:vml" xmlns:wp14="http://schemas.microsoft.com/office/word/2010/wordprocessingDrawing" xmlns:wp="http://schemas.openxmlformats.org/drawingml/2006/wordprocessingDrawing" xmlns:w10="urn:schemas-microsoft-com:office:word" xmlns:w="http://schemas.openxmlformats.org/wordprocessingml/2006/main" xmlns:w14="http://schemas.microsoft.com/office/word/2010/wordml" xmlns:w15="http://schemas.microsoft.com/office/word/2012/wordml" xmlns:wpg="http://schemas.microsoft.com/office/word/2010/wordprocessingGroup" xmlns:wpi="http://schemas.microsoft.com/office/word/2010/wordprocessingInk" xmlns:wne="http://schemas.microsoft.com/office/word/2006/wordml" xmlns:wps="http://schemas.microsoft.com/office/word/2010/wordprocessingShape" mc:Ignorable="w14 w15 wp14">
+<w:document xmlns:wpc="http://schemas.microsoft.com/office/word/2010/wordprocessingCanvas" xmlns:cx="http://schemas.microsoft.com/office/drawing/2014/chartex" xmlns:cx1="http://schemas.microsoft.com/office/drawing/2015/9/8/chartex" xmlns:cx2="http://schemas.microsoft.com/office/drawing/2015/10/21/chartex" xmlns:cx3="http://schemas.microsoft.com/office/drawing/2016/5/9/chartex" xmlns:cx4="http://schemas.microsoft.com/office/drawing/2016/5/10/chartex" xmlns:cx5="http://schemas.microsoft.com/office/drawing/2016/5/11/chartex" xmlns:cx6="http://schemas.microsoft.com/office/drawing/2016/5/12/chartex" xmlns:cx7="http://schemas.microsoft.com/office/drawing/2016/5/13/chartex" xmlns:cx8="http://schemas.microsoft.com/office/drawing/2016/5/14/chartex" xmlns:mc="http://schemas.openxmlformats.org/markup-compatibility/2006" xmlns:aink="http://schemas.microsoft.com/office/drawing/2016/ink" xmlns:am3d="http://schemas.microsoft.com/office/drawing/2017/model3d" xmlns:o="urn:schemas-microsoft-com:office:office" xmlns:r="http://schemas.openxmlformats.org/officeDocument/2006/relationships" xmlns:m="http://schemas.openxmlformats.org/officeDocument/2006/math" xmlns:v="urn:schemas-microsoft-com:vml" xmlns:wp14="http://schemas.microsoft.com/office/word/2010/wordprocessingDrawing" xmlns:wp="http://schemas.openxmlformats.org/drawingml/2006/wordprocessingDrawing" xmlns:w10="urn:schemas-microsoft-com:office:word" xmlns:w="http://schemas.openxmlformats.org/wordprocessingml/2006/main" xmlns:w14="http://schemas.microsoft.com/office/word/2010/wordml" xmlns:w15="http://schemas.microsoft.com/office/word/2012/wordml" xmlns:w16cex="http://schemas.microsoft.com/office/word/2018/wordml/cex" xmlns:w16cid="http://schemas.microsoft.com/office/word/2016/wordml/cid" xmlns:w16="http://schemas.microsoft.com/office/word/2018/wordml" xmlns:w16se="http://schemas.microsoft.com/office/word/2015/wordml/symex" xmlns:wpg="http://schemas.microsoft.com/office/word/2010/wordprocessingGroup" xmlns:wpi="http://schemas.microsoft.com/office/word/2010/wordprocessingInk" xmlns:wne="http://schemas.microsoft.com/office/word/2006/wordml" xmlns:wps="http://schemas.microsoft.com/office/word/2010/wordprocessingShape" mc:Ignorable="w14 w15 w16se w16cid w16 w16cex wp14">
   <w:body>
     <w:p>
       <w:pPr>
@@ -75,7 +75,7 @@
       <w:pPr>
         <w:pStyle w:val="ListParagraph"/>
         <w:numPr>
-          <w:ilvl w:val="0"/>
+          <w:ilvl w:val="1"/>
           <w:numId w:val="10"/>
         </w:numPr>
         <w:spacing w:after="240"/>
@@ -89,36 +89,11 @@
       <w:r>
         <w:rPr>
           <w:rFonts w:ascii="Arial" w:hAnsi="Arial"/>
-          <w:sz w:val="24"/>
-          <w:szCs w:val="24"/>
-        </w:rPr>
-        <w:t>If a sorting or search algorithm is easy t</w:t>
-      </w:r>
-      <w:r>
-        <w:rPr>
-          <w:rFonts w:ascii="Arial" w:hAnsi="Arial"/>
-          <w:sz w:val="24"/>
-          <w:szCs w:val="24"/>
-        </w:rPr>
-        <w:t>o understand it is usually ____</w:t>
-      </w:r>
-      <w:r>
-        <w:rPr>
-          <w:rFonts w:ascii="Arial" w:hAnsi="Arial"/>
-          <w:sz w:val="24"/>
-          <w:szCs w:val="24"/>
-        </w:rPr>
-        <w:t xml:space="preserve"> to implement and ____ efficient than a more complicated sorting or searc</w:t>
-      </w:r>
-      <w:bookmarkStart w:id="0" w:name="_GoBack"/>
-      <w:bookmarkEnd w:id="0"/>
-      <w:r>
-        <w:rPr>
-          <w:rFonts w:ascii="Arial" w:hAnsi="Arial"/>
-          <w:sz w:val="24"/>
-          <w:szCs w:val="24"/>
-        </w:rPr>
-        <w:t>hing algorithm.</w:t>
+          <w:color w:val="365F91" w:themeColor="accent1" w:themeShade="BF"/>
+          <w:sz w:val="24"/>
+          <w:szCs w:val="24"/>
+        </w:rPr>
+        <w:t xml:space="preserve">The splitting of arrays in half prior to further instruction. </w:t>
       </w:r>
     </w:p>
     <w:p>
@@ -142,41 +117,58 @@
           <w:sz w:val="24"/>
           <w:szCs w:val="24"/>
         </w:rPr>
-        <w:t xml:space="preserve">If an algorithm is completely independent of the number of elements in the array, it is said </w:t>
-      </w:r>
-      <w:r>
-        <w:rPr>
-          <w:rFonts w:ascii="Arial" w:hAnsi="Arial"/>
-          <w:sz w:val="24"/>
-          <w:szCs w:val="24"/>
-        </w:rPr>
-        <w:t xml:space="preserve">to have </w:t>
-      </w:r>
-      <w:proofErr w:type="gramStart"/>
-      <w:r>
-        <w:rPr>
-          <w:rFonts w:ascii="Arial" w:hAnsi="Arial"/>
-          <w:sz w:val="24"/>
-          <w:szCs w:val="24"/>
-        </w:rPr>
-        <w:t>a(</w:t>
-      </w:r>
-      <w:proofErr w:type="gramEnd"/>
-      <w:r>
-        <w:rPr>
-          <w:rFonts w:ascii="Arial" w:hAnsi="Arial"/>
-          <w:sz w:val="24"/>
-          <w:szCs w:val="24"/>
-        </w:rPr>
-        <w:t>n) ____</w:t>
-      </w:r>
-      <w:r>
-        <w:rPr>
-          <w:rFonts w:ascii="Arial" w:hAnsi="Arial"/>
-          <w:sz w:val="24"/>
-          <w:szCs w:val="24"/>
-        </w:rPr>
-        <w:t xml:space="preserve"> run time.</w:t>
+        <w:t>If a sorting or search algorithm is easy t</w:t>
+      </w:r>
+      <w:r>
+        <w:rPr>
+          <w:rFonts w:ascii="Arial" w:hAnsi="Arial"/>
+          <w:sz w:val="24"/>
+          <w:szCs w:val="24"/>
+        </w:rPr>
+        <w:t>o understand it is usually ____</w:t>
+      </w:r>
+      <w:r>
+        <w:rPr>
+          <w:rFonts w:ascii="Arial" w:hAnsi="Arial"/>
+          <w:sz w:val="24"/>
+          <w:szCs w:val="24"/>
+        </w:rPr>
+        <w:t xml:space="preserve"> to implement and ____ efficient than a more complicated sorting or searching algorithm.</w:t>
+      </w:r>
+    </w:p>
+    <w:p>
+      <w:pPr>
+        <w:pStyle w:val="ListParagraph"/>
+        <w:numPr>
+          <w:ilvl w:val="1"/>
+          <w:numId w:val="10"/>
+        </w:numPr>
+        <w:spacing w:after="240"/>
+        <w:contextualSpacing w:val="0"/>
+        <w:rPr>
+          <w:rFonts w:ascii="Arial" w:hAnsi="Arial"/>
+          <w:color w:val="365F91" w:themeColor="accent1" w:themeShade="BF"/>
+          <w:sz w:val="24"/>
+          <w:szCs w:val="24"/>
+        </w:rPr>
+      </w:pPr>
+      <w:r>
+        <w:rPr>
+          <w:rFonts w:ascii="Arial" w:hAnsi="Arial"/>
+          <w:color w:val="365F91" w:themeColor="accent1" w:themeShade="BF"/>
+          <w:sz w:val="24"/>
+          <w:szCs w:val="24"/>
+        </w:rPr>
+        <w:t>Easy to implement</w:t>
+      </w:r>
+      <w:r>
+        <w:rPr>
+          <w:rFonts w:ascii="Arial" w:hAnsi="Arial"/>
+          <w:color w:val="365F91" w:themeColor="accent1" w:themeShade="BF"/>
+          <w:sz w:val="24"/>
+          <w:szCs w:val="24"/>
+        </w:rPr>
+        <w:t>; less efficient</w:t>
       </w:r>
     </w:p>
     <w:p>
@@ -200,52 +192,49 @@
           <w:sz w:val="24"/>
           <w:szCs w:val="24"/>
         </w:rPr>
-        <w:t xml:space="preserve">A Big O of </w:t>
-      </w:r>
-      <w:proofErr w:type="gramStart"/>
-      <w:r>
-        <w:rPr>
-          <w:rFonts w:ascii="Arial" w:hAnsi="Arial"/>
-          <w:i/>
-          <w:sz w:val="24"/>
-          <w:szCs w:val="24"/>
-        </w:rPr>
-        <w:t>O</w:t>
-      </w:r>
-      <w:r>
-        <w:rPr>
-          <w:rFonts w:ascii="Arial" w:hAnsi="Arial"/>
-          <w:sz w:val="24"/>
-          <w:szCs w:val="24"/>
-        </w:rPr>
-        <w:t>(</w:t>
-      </w:r>
-      <w:proofErr w:type="gramEnd"/>
-      <w:r>
-        <w:rPr>
-          <w:rFonts w:ascii="Arial" w:hAnsi="Arial"/>
-          <w:i/>
-          <w:sz w:val="24"/>
-          <w:szCs w:val="24"/>
-        </w:rPr>
-        <w:t>n</w:t>
-      </w:r>
-      <w:r>
-        <w:rPr>
-          <w:rFonts w:ascii="Arial" w:hAnsi="Arial"/>
-          <w:sz w:val="24"/>
-          <w:szCs w:val="24"/>
-          <w:vertAlign w:val="superscript"/>
-        </w:rPr>
-        <w:t>2</w:t>
-      </w:r>
-      <w:r>
-        <w:rPr>
-          <w:rFonts w:ascii="Arial" w:hAnsi="Arial"/>
-          <w:sz w:val="24"/>
-          <w:szCs w:val="24"/>
-        </w:rPr>
-        <w:t>) is said to have a(n) _____ run time.</w:t>
+        <w:t xml:space="preserve">If an algorithm is completely independent of the number of elements in the array, it is said </w:t>
+      </w:r>
+      <w:r>
+        <w:rPr>
+          <w:rFonts w:ascii="Arial" w:hAnsi="Arial"/>
+          <w:sz w:val="24"/>
+          <w:szCs w:val="24"/>
+        </w:rPr>
+        <w:t>to have a(n) ____</w:t>
+      </w:r>
+      <w:r>
+        <w:rPr>
+          <w:rFonts w:ascii="Arial" w:hAnsi="Arial"/>
+          <w:sz w:val="24"/>
+          <w:szCs w:val="24"/>
+        </w:rPr>
+        <w:t xml:space="preserve"> run time.</w:t>
+      </w:r>
+    </w:p>
+    <w:p>
+      <w:pPr>
+        <w:pStyle w:val="ListParagraph"/>
+        <w:numPr>
+          <w:ilvl w:val="1"/>
+          <w:numId w:val="10"/>
+        </w:numPr>
+        <w:spacing w:after="240"/>
+        <w:contextualSpacing w:val="0"/>
+        <w:rPr>
+          <w:rFonts w:ascii="Arial" w:hAnsi="Arial"/>
+          <w:color w:val="365F91" w:themeColor="accent1" w:themeShade="BF"/>
+          <w:sz w:val="24"/>
+          <w:szCs w:val="24"/>
+        </w:rPr>
+      </w:pPr>
+      <w:r>
+        <w:rPr>
+          <w:rFonts w:ascii="Arial" w:hAnsi="Arial"/>
+          <w:color w:val="365F91" w:themeColor="accent1" w:themeShade="BF"/>
+          <w:sz w:val="24"/>
+          <w:szCs w:val="24"/>
+        </w:rPr>
+        <w:t>Constant</w:t>
       </w:r>
     </w:p>
     <w:p>
@@ -258,6 +247,99 @@
         <w:spacing w:after="240"/>
         <w:contextualSpacing w:val="0"/>
         <w:rPr>
+          <w:rFonts w:ascii="Arial" w:hAnsi="Arial"/>
+          <w:sz w:val="24"/>
+          <w:szCs w:val="24"/>
+        </w:rPr>
+      </w:pPr>
+      <w:r>
+        <w:rPr>
+          <w:rFonts w:ascii="Arial" w:hAnsi="Arial"/>
+          <w:sz w:val="24"/>
+          <w:szCs w:val="24"/>
+        </w:rPr>
+        <w:t xml:space="preserve">A Big O of </w:t>
+      </w:r>
+      <w:r>
+        <w:rPr>
+          <w:rFonts w:ascii="Arial" w:hAnsi="Arial"/>
+          <w:i/>
+          <w:sz w:val="24"/>
+          <w:szCs w:val="24"/>
+        </w:rPr>
+        <w:t>O</w:t>
+      </w:r>
+      <w:r>
+        <w:rPr>
+          <w:rFonts w:ascii="Arial" w:hAnsi="Arial"/>
+          <w:sz w:val="24"/>
+          <w:szCs w:val="24"/>
+        </w:rPr>
+        <w:t>(</w:t>
+      </w:r>
+      <w:r>
+        <w:rPr>
+          <w:rFonts w:ascii="Arial" w:hAnsi="Arial"/>
+          <w:i/>
+          <w:sz w:val="24"/>
+          <w:szCs w:val="24"/>
+        </w:rPr>
+        <w:t>n</w:t>
+      </w:r>
+      <w:r>
+        <w:rPr>
+          <w:rFonts w:ascii="Arial" w:hAnsi="Arial"/>
+          <w:sz w:val="24"/>
+          <w:szCs w:val="24"/>
+          <w:vertAlign w:val="superscript"/>
+        </w:rPr>
+        <w:t>2</w:t>
+      </w:r>
+      <w:r>
+        <w:rPr>
+          <w:rFonts w:ascii="Arial" w:hAnsi="Arial"/>
+          <w:sz w:val="24"/>
+          <w:szCs w:val="24"/>
+        </w:rPr>
+        <w:t>) is said to have a(n) _____ run time.</w:t>
+      </w:r>
+    </w:p>
+    <w:p>
+      <w:pPr>
+        <w:pStyle w:val="ListParagraph"/>
+        <w:numPr>
+          <w:ilvl w:val="1"/>
+          <w:numId w:val="10"/>
+        </w:numPr>
+        <w:spacing w:after="240"/>
+        <w:contextualSpacing w:val="0"/>
+        <w:rPr>
+          <w:rFonts w:ascii="Arial" w:hAnsi="Arial"/>
+          <w:color w:val="365F91" w:themeColor="accent1" w:themeShade="BF"/>
+          <w:sz w:val="24"/>
+          <w:szCs w:val="24"/>
+        </w:rPr>
+      </w:pPr>
+      <w:r>
+        <w:rPr>
+          <w:rFonts w:ascii="Arial" w:hAnsi="Arial"/>
+          <w:color w:val="365F91" w:themeColor="accent1" w:themeShade="BF"/>
+          <w:sz w:val="24"/>
+          <w:szCs w:val="24"/>
+        </w:rPr>
+        <w:t>Quadratic</w:t>
+      </w:r>
+    </w:p>
+    <w:p>
+      <w:pPr>
+        <w:pStyle w:val="ListParagraph"/>
+        <w:numPr>
+          <w:ilvl w:val="0"/>
+          <w:numId w:val="10"/>
+        </w:numPr>
+        <w:spacing w:after="240"/>
+        <w:contextualSpacing w:val="0"/>
+        <w:rPr>
           <w:rFonts w:ascii="Arial" w:hAnsi="Arial" w:cs="Arial"/>
           <w:sz w:val="24"/>
           <w:szCs w:val="24"/>
@@ -270,6 +352,61 @@
           <w:szCs w:val="24"/>
         </w:rPr>
         <w:t>In what sense is the insertion sort superior to the merge sort? In what sense is the merge sort superior to the insertion sort?</w:t>
+      </w:r>
+    </w:p>
+    <w:p>
+      <w:pPr>
+        <w:pStyle w:val="ListParagraph"/>
+        <w:numPr>
+          <w:ilvl w:val="1"/>
+          <w:numId w:val="10"/>
+        </w:numPr>
+        <w:spacing w:after="240"/>
+        <w:contextualSpacing w:val="0"/>
+        <w:rPr>
+          <w:rFonts w:ascii="Arial" w:hAnsi="Arial" w:cs="Arial"/>
+          <w:color w:val="365F91" w:themeColor="accent1" w:themeShade="BF"/>
+          <w:sz w:val="24"/>
+          <w:szCs w:val="24"/>
+        </w:rPr>
+      </w:pPr>
+      <w:r>
+        <w:rPr>
+          <w:rFonts w:ascii="Arial" w:hAnsi="Arial"/>
+          <w:color w:val="365F91" w:themeColor="accent1" w:themeShade="BF"/>
+          <w:sz w:val="24"/>
+          <w:szCs w:val="24"/>
+        </w:rPr>
+        <w:t xml:space="preserve">Insertion sort is simple and easy to implement but far less efficient than merge sort. </w:t>
+      </w:r>
+      <w:r>
+        <w:rPr>
+          <w:rFonts w:ascii="Arial" w:hAnsi="Arial"/>
+          <w:color w:val="365F91" w:themeColor="accent1" w:themeShade="BF"/>
+          <w:sz w:val="24"/>
+          <w:szCs w:val="24"/>
+        </w:rPr>
+        <w:t xml:space="preserve">Merge sort is more complicated but more </w:t>
+      </w:r>
+      <w:proofErr w:type="spellStart"/>
+      <w:r>
+        <w:rPr>
+          <w:rFonts w:ascii="Arial" w:hAnsi="Arial"/>
+          <w:color w:val="365F91" w:themeColor="accent1" w:themeShade="BF"/>
+          <w:sz w:val="24"/>
+          <w:szCs w:val="24"/>
+        </w:rPr>
+        <w:t>effcient</w:t>
+      </w:r>
+      <w:proofErr w:type="spellEnd"/>
+      <w:r>
+        <w:rPr>
+          <w:rFonts w:ascii="Arial" w:hAnsi="Arial"/>
+          <w:color w:val="365F91" w:themeColor="accent1" w:themeShade="BF"/>
+          <w:sz w:val="24"/>
+          <w:szCs w:val="24"/>
+        </w:rPr>
+        <w:t>.</w:t>
       </w:r>
     </w:p>
     <w:sectPr>
@@ -285,7 +422,7 @@
 </file>
 
 <file path=word/endnotes.xml><?xml version="1.0" encoding="utf-8"?>
-<w:endnotes xmlns:wpc="http://schemas.microsoft.com/office/word/2010/wordprocessingCanvas" xmlns:mc="http://schemas.openxmlformats.org/markup-compatibility/2006" xmlns:o="urn:schemas-microsoft-com:office:office" xmlns:r="http://schemas.openxmlformats.org/officeDocument/2006/relationships" xmlns:m="http://schemas.openxmlformats.org/officeDocument/2006/math" xmlns:v="urn:schemas-microsoft-com:vml" xmlns:wp14="http://schemas.microsoft.com/office/word/2010/wordprocessingDrawing" xmlns:wp="http://schemas.openxmlformats.org/drawingml/2006/wordprocessingDrawing" xmlns:w10="urn:schemas-microsoft-com:office:word" xmlns:w="http://schemas.openxmlformats.org/wordprocessingml/2006/main" xmlns:w14="http://schemas.microsoft.com/office/word/2010/wordml" xmlns:w15="http://schemas.microsoft.com/office/word/2012/wordml" xmlns:wpg="http://schemas.microsoft.com/office/word/2010/wordprocessingGroup" xmlns:wpi="http://schemas.microsoft.com/office/word/2010/wordprocessingInk" xmlns:wne="http://schemas.microsoft.com/office/word/2006/wordml" xmlns:wps="http://schemas.microsoft.com/office/word/2010/wordprocessingShape" mc:Ignorable="w14 w15 wp14">
+<w:endnotes xmlns:wpc="http://schemas.microsoft.com/office/word/2010/wordprocessingCanvas" xmlns:cx="http://schemas.microsoft.com/office/drawing/2014/chartex" xmlns:cx1="http://schemas.microsoft.com/office/drawing/2015/9/8/chartex" xmlns:cx2="http://schemas.microsoft.com/office/drawing/2015/10/21/chartex" xmlns:cx3="http://schemas.microsoft.com/office/drawing/2016/5/9/chartex" xmlns:cx4="http://schemas.microsoft.com/office/drawing/2016/5/10/chartex" xmlns:cx5="http://schemas.microsoft.com/office/drawing/2016/5/11/chartex" xmlns:cx6="http://schemas.microsoft.com/office/drawing/2016/5/12/chartex" xmlns:cx7="http://schemas.microsoft.com/office/drawing/2016/5/13/chartex" xmlns:cx8="http://schemas.microsoft.com/office/drawing/2016/5/14/chartex" xmlns:mc="http://schemas.openxmlformats.org/markup-compatibility/2006" xmlns:aink="http://schemas.microsoft.com/office/drawing/2016/ink" xmlns:am3d="http://schemas.microsoft.com/office/drawing/2017/model3d" xmlns:o="urn:schemas-microsoft-com:office:office" xmlns:r="http://schemas.openxmlformats.org/officeDocument/2006/relationships" xmlns:m="http://schemas.openxmlformats.org/officeDocument/2006/math" xmlns:v="urn:schemas-microsoft-com:vml" xmlns:wp14="http://schemas.microsoft.com/office/word/2010/wordprocessingDrawing" xmlns:wp="http://schemas.openxmlformats.org/drawingml/2006/wordprocessingDrawing" xmlns:w10="urn:schemas-microsoft-com:office:word" xmlns:w="http://schemas.openxmlformats.org/wordprocessingml/2006/main" xmlns:w14="http://schemas.microsoft.com/office/word/2010/wordml" xmlns:w15="http://schemas.microsoft.com/office/word/2012/wordml" xmlns:w16cex="http://schemas.microsoft.com/office/word/2018/wordml/cex" xmlns:w16cid="http://schemas.microsoft.com/office/word/2016/wordml/cid" xmlns:w16="http://schemas.microsoft.com/office/word/2018/wordml" xmlns:w16se="http://schemas.microsoft.com/office/word/2015/wordml/symex" xmlns:wpg="http://schemas.microsoft.com/office/word/2010/wordprocessingGroup" xmlns:wpi="http://schemas.microsoft.com/office/word/2010/wordprocessingInk" xmlns:wne="http://schemas.microsoft.com/office/word/2006/wordml" xmlns:wps="http://schemas.microsoft.com/office/word/2010/wordprocessingShape" mc:Ignorable="w14 w15 w16se w16cid w16 w16cex wp14">
   <w:endnote w:type="separator" w:id="-1">
     <w:p>
       <w:r>
@@ -304,7 +441,7 @@
 </file>
 
 <file path=word/footer1.xml><?xml version="1.0" encoding="utf-8"?>
-<w:ftr xmlns:wpc="http://schemas.microsoft.com/office/word/2010/wordprocessingCanvas" xmlns:mc="http://schemas.openxmlformats.org/markup-compatibility/2006" xmlns:o="urn:schemas-microsoft-com:office:office" xmlns:r="http://schemas.openxmlformats.org/officeDocument/2006/relationships" xmlns:m="http://schemas.openxmlformats.org/officeDocument/2006/math" xmlns:v="urn:schemas-microsoft-com:vml" xmlns:wp14="http://schemas.microsoft.com/office/word/2010/wordprocessingDrawing" xmlns:wp="http://schemas.openxmlformats.org/drawingml/2006/wordprocessingDrawing" xmlns:w10="urn:schemas-microsoft-com:office:word" xmlns:w="http://schemas.openxmlformats.org/wordprocessingml/2006/main" xmlns:w14="http://schemas.microsoft.com/office/word/2010/wordml" xmlns:w15="http://schemas.microsoft.com/office/word/2012/wordml" xmlns:wpg="http://schemas.microsoft.com/office/word/2010/wordprocessingGroup" xmlns:wpi="http://schemas.microsoft.com/office/word/2010/wordprocessingInk" xmlns:wne="http://schemas.microsoft.com/office/word/2006/wordml" xmlns:wps="http://schemas.microsoft.com/office/word/2010/wordprocessingShape" mc:Ignorable="w14 w15 wp14">
+<w:ftr xmlns:wpc="http://schemas.microsoft.com/office/word/2010/wordprocessingCanvas" xmlns:cx="http://schemas.microsoft.com/office/drawing/2014/chartex" xmlns:cx1="http://schemas.microsoft.com/office/drawing/2015/9/8/chartex" xmlns:cx2="http://schemas.microsoft.com/office/drawing/2015/10/21/chartex" xmlns:cx3="http://schemas.microsoft.com/office/drawing/2016/5/9/chartex" xmlns:cx4="http://schemas.microsoft.com/office/drawing/2016/5/10/chartex" xmlns:cx5="http://schemas.microsoft.com/office/drawing/2016/5/11/chartex" xmlns:cx6="http://schemas.microsoft.com/office/drawing/2016/5/12/chartex" xmlns:cx7="http://schemas.microsoft.com/office/drawing/2016/5/13/chartex" xmlns:cx8="http://schemas.microsoft.com/office/drawing/2016/5/14/chartex" xmlns:mc="http://schemas.openxmlformats.org/markup-compatibility/2006" xmlns:aink="http://schemas.microsoft.com/office/drawing/2016/ink" xmlns:am3d="http://schemas.microsoft.com/office/drawing/2017/model3d" xmlns:o="urn:schemas-microsoft-com:office:office" xmlns:r="http://schemas.openxmlformats.org/officeDocument/2006/relationships" xmlns:m="http://schemas.openxmlformats.org/officeDocument/2006/math" xmlns:v="urn:schemas-microsoft-com:vml" xmlns:wp14="http://schemas.microsoft.com/office/word/2010/wordprocessingDrawing" xmlns:wp="http://schemas.openxmlformats.org/drawingml/2006/wordprocessingDrawing" xmlns:w10="urn:schemas-microsoft-com:office:word" xmlns:w="http://schemas.openxmlformats.org/wordprocessingml/2006/main" xmlns:w14="http://schemas.microsoft.com/office/word/2010/wordml" xmlns:w15="http://schemas.microsoft.com/office/word/2012/wordml" xmlns:w16cex="http://schemas.microsoft.com/office/word/2018/wordml/cex" xmlns:w16cid="http://schemas.microsoft.com/office/word/2016/wordml/cid" xmlns:w16="http://schemas.microsoft.com/office/word/2018/wordml" xmlns:w16se="http://schemas.microsoft.com/office/word/2015/wordml/symex" xmlns:wpg="http://schemas.microsoft.com/office/word/2010/wordprocessingGroup" xmlns:wpi="http://schemas.microsoft.com/office/word/2010/wordprocessingInk" xmlns:wne="http://schemas.microsoft.com/office/word/2006/wordml" xmlns:wps="http://schemas.microsoft.com/office/word/2010/wordprocessingShape" mc:Ignorable="w14 w15 w16se w16cid w16 w16cex wp14">
   <w:p>
     <w:pPr>
       <w:pStyle w:val="Footer"/>
@@ -370,7 +507,7 @@
 </file>
 
 <file path=word/footnotes.xml><?xml version="1.0" encoding="utf-8"?>
-<w:footnotes xmlns:wpc="http://schemas.microsoft.com/office/word/2010/wordprocessingCanvas" xmlns:mc="http://schemas.openxmlformats.org/markup-compatibility/2006" xmlns:o="urn:schemas-microsoft-com:office:office" xmlns:r="http://schemas.openxmlformats.org/officeDocument/2006/relationships" xmlns:m="http://schemas.openxmlformats.org/officeDocument/2006/math" xmlns:v="urn:schemas-microsoft-com:vml" xmlns:wp14="http://schemas.microsoft.com/office/word/2010/wordprocessingDrawing" xmlns:wp="http://schemas.openxmlformats.org/drawingml/2006/wordprocessingDrawing" xmlns:w10="urn:schemas-microsoft-com:office:word" xmlns:w="http://schemas.openxmlformats.org/wordprocessingml/2006/main" xmlns:w14="http://schemas.microsoft.com/office/word/2010/wordml" xmlns:w15="http://schemas.microsoft.com/office/word/2012/wordml" xmlns:wpg="http://schemas.microsoft.com/office/word/2010/wordprocessingGroup" xmlns:wpi="http://schemas.microsoft.com/office/word/2010/wordprocessingInk" xmlns:wne="http://schemas.microsoft.com/office/word/2006/wordml" xmlns:wps="http://schemas.microsoft.com/office/word/2010/wordprocessingShape" mc:Ignorable="w14 w15 wp14">
+<w:footnotes xmlns:wpc="http://schemas.microsoft.com/office/word/2010/wordprocessingCanvas" xmlns:cx="http://schemas.microsoft.com/office/drawing/2014/chartex" xmlns:cx1="http://schemas.microsoft.com/office/drawing/2015/9/8/chartex" xmlns:cx2="http://schemas.microsoft.com/office/drawing/2015/10/21/chartex" xmlns:cx3="http://schemas.microsoft.com/office/drawing/2016/5/9/chartex" xmlns:cx4="http://schemas.microsoft.com/office/drawing/2016/5/10/chartex" xmlns:cx5="http://schemas.microsoft.com/office/drawing/2016/5/11/chartex" xmlns:cx6="http://schemas.microsoft.com/office/drawing/2016/5/12/chartex" xmlns:cx7="http://schemas.microsoft.com/office/drawing/2016/5/13/chartex" xmlns:cx8="http://schemas.microsoft.com/office/drawing/2016/5/14/chartex" xmlns:mc="http://schemas.openxmlformats.org/markup-compatibility/2006" xmlns:aink="http://schemas.microsoft.com/office/drawing/2016/ink" xmlns:am3d="http://schemas.microsoft.com/office/drawing/2017/model3d" xmlns:o="urn:schemas-microsoft-com:office:office" xmlns:r="http://schemas.openxmlformats.org/officeDocument/2006/relationships" xmlns:m="http://schemas.openxmlformats.org/officeDocument/2006/math" xmlns:v="urn:schemas-microsoft-com:vml" xmlns:wp14="http://schemas.microsoft.com/office/word/2010/wordprocessingDrawing" xmlns:wp="http://schemas.openxmlformats.org/drawingml/2006/wordprocessingDrawing" xmlns:w10="urn:schemas-microsoft-com:office:word" xmlns:w="http://schemas.openxmlformats.org/wordprocessingml/2006/main" xmlns:w14="http://schemas.microsoft.com/office/word/2010/wordml" xmlns:w15="http://schemas.microsoft.com/office/word/2012/wordml" xmlns:w16cex="http://schemas.microsoft.com/office/word/2018/wordml/cex" xmlns:w16cid="http://schemas.microsoft.com/office/word/2016/wordml/cid" xmlns:w16="http://schemas.microsoft.com/office/word/2018/wordml" xmlns:w16se="http://schemas.microsoft.com/office/word/2015/wordml/symex" xmlns:wpg="http://schemas.microsoft.com/office/word/2010/wordprocessingGroup" xmlns:wpi="http://schemas.microsoft.com/office/word/2010/wordprocessingInk" xmlns:wne="http://schemas.microsoft.com/office/word/2006/wordml" xmlns:wps="http://schemas.microsoft.com/office/word/2010/wordprocessingShape" mc:Ignorable="w14 w15 w16se w16cid w16 w16cex wp14">
   <w:footnote w:type="separator" w:id="-1">
     <w:p>
       <w:r>
@@ -389,7 +526,7 @@
 </file>
 
 <file path=word/numbering.xml><?xml version="1.0" encoding="utf-8"?>
-<w:numbering xmlns:wpc="http://schemas.microsoft.com/office/word/2010/wordprocessingCanvas" xmlns:mc="http://schemas.openxmlformats.org/markup-compatibility/2006" xmlns:o="urn:schemas-microsoft-com:office:office" xmlns:r="http://schemas.openxmlformats.org/officeDocument/2006/relationships" xmlns:m="http://schemas.openxmlformats.org/officeDocument/2006/math" xmlns:v="urn:schemas-microsoft-com:vml" xmlns:wp14="http://schemas.microsoft.com/office/word/2010/wordprocessingDrawing" xmlns:wp="http://schemas.openxmlformats.org/drawingml/2006/wordprocessingDrawing" xmlns:w10="urn:schemas-microsoft-com:office:word" xmlns:w="http://schemas.openxmlformats.org/wordprocessingml/2006/main" xmlns:w14="http://schemas.microsoft.com/office/word/2010/wordml" xmlns:w15="http://schemas.microsoft.com/office/word/2012/wordml" xmlns:wpg="http://schemas.microsoft.com/office/word/2010/wordprocessingGroup" xmlns:wpi="http://schemas.microsoft.com/office/word/2010/wordprocessingInk" xmlns:wne="http://schemas.microsoft.com/office/word/2006/wordml" xmlns:wps="http://schemas.microsoft.com/office/word/2010/wordprocessingShape" mc:Ignorable="w14 w15 wp14">
+<w:numbering xmlns:wpc="http://schemas.microsoft.com/office/word/2010/wordprocessingCanvas" xmlns:cx="http://schemas.microsoft.com/office/drawing/2014/chartex" xmlns:cx1="http://schemas.microsoft.com/office/drawing/2015/9/8/chartex" xmlns:cx2="http://schemas.microsoft.com/office/drawing/2015/10/21/chartex" xmlns:cx3="http://schemas.microsoft.com/office/drawing/2016/5/9/chartex" xmlns:cx4="http://schemas.microsoft.com/office/drawing/2016/5/10/chartex" xmlns:cx5="http://schemas.microsoft.com/office/drawing/2016/5/11/chartex" xmlns:cx6="http://schemas.microsoft.com/office/drawing/2016/5/12/chartex" xmlns:cx7="http://schemas.microsoft.com/office/drawing/2016/5/13/chartex" xmlns:cx8="http://schemas.microsoft.com/office/drawing/2016/5/14/chartex" xmlns:mc="http://schemas.openxmlformats.org/markup-compatibility/2006" xmlns:aink="http://schemas.microsoft.com/office/drawing/2016/ink" xmlns:am3d="http://schemas.microsoft.com/office/drawing/2017/model3d" xmlns:o="urn:schemas-microsoft-com:office:office" xmlns:r="http://schemas.openxmlformats.org/officeDocument/2006/relationships" xmlns:m="http://schemas.openxmlformats.org/officeDocument/2006/math" xmlns:v="urn:schemas-microsoft-com:vml" xmlns:wp14="http://schemas.microsoft.com/office/word/2010/wordprocessingDrawing" xmlns:wp="http://schemas.openxmlformats.org/drawingml/2006/wordprocessingDrawing" xmlns:w10="urn:schemas-microsoft-com:office:word" xmlns:w="http://schemas.openxmlformats.org/wordprocessingml/2006/main" xmlns:w14="http://schemas.microsoft.com/office/word/2010/wordml" xmlns:w15="http://schemas.microsoft.com/office/word/2012/wordml" xmlns:w16cex="http://schemas.microsoft.com/office/word/2018/wordml/cex" xmlns:w16cid="http://schemas.microsoft.com/office/word/2016/wordml/cid" xmlns:w16="http://schemas.microsoft.com/office/word/2018/wordml" xmlns:w16se="http://schemas.microsoft.com/office/word/2015/wordml/symex" xmlns:wpg="http://schemas.microsoft.com/office/word/2010/wordprocessingGroup" xmlns:wpi="http://schemas.microsoft.com/office/word/2010/wordprocessingInk" xmlns:wne="http://schemas.microsoft.com/office/word/2006/wordml" xmlns:wps="http://schemas.microsoft.com/office/word/2010/wordprocessingShape" mc:Ignorable="w14 w15 w16se w16cid w16 w16cex wp14">
   <w:abstractNum w:abstractNumId="0" w15:restartNumberingAfterBreak="0">
     <w:nsid w:val="12BF6A0A"/>
     <w:multiLevelType w:val="singleLevel"/>
@@ -567,7 +704,7 @@
         <w:ind w:left="360" w:hanging="360"/>
       </w:pPr>
     </w:lvl>
-    <w:lvl w:ilvl="1" w:tplc="04090019" w:tentative="1">
+    <w:lvl w:ilvl="1" w:tplc="04090019">
       <w:start w:val="1"/>
       <w:numFmt w:val="lowerLetter"/>
       <w:lvlText w:val="%2."/>
@@ -1149,7 +1286,7 @@
 </file>
 
 <file path=word/styles.xml><?xml version="1.0" encoding="utf-8"?>
-<w:styles xmlns:mc="http://schemas.openxmlformats.org/markup-compatibility/2006" xmlns:r="http://schemas.openxmlformats.org/officeDocument/2006/relationships" xmlns:w="http://schemas.openxmlformats.org/wordprocessingml/2006/main" xmlns:w14="http://schemas.microsoft.com/office/word/2010/wordml" xmlns:w15="http://schemas.microsoft.com/office/word/2012/wordml" mc:Ignorable="w14 w15">
+<w:styles xmlns:mc="http://schemas.openxmlformats.org/markup-compatibility/2006" xmlns:r="http://schemas.openxmlformats.org/officeDocument/2006/relationships" xmlns:w="http://schemas.openxmlformats.org/wordprocessingml/2006/main" xmlns:w14="http://schemas.microsoft.com/office/word/2010/wordml" xmlns:w15="http://schemas.microsoft.com/office/word/2012/wordml" xmlns:w16cex="http://schemas.microsoft.com/office/word/2018/wordml/cex" xmlns:w16cid="http://schemas.microsoft.com/office/word/2016/wordml/cid" xmlns:w16="http://schemas.microsoft.com/office/word/2018/wordml" xmlns:w16se="http://schemas.microsoft.com/office/word/2015/wordml/symex" mc:Ignorable="w14 w15 w16se w16cid w16 w16cex">
   <w:docDefaults>
     <w:rPrDefault>
       <w:rPr>
@@ -1159,7 +1296,7 @@
     </w:rPrDefault>
     <w:pPrDefault/>
   </w:docDefaults>
-  <w:latentStyles w:defLockedState="0" w:defUIPriority="0" w:defSemiHidden="0" w:defUnhideWhenUsed="0" w:defQFormat="0" w:count="371">
+  <w:latentStyles w:defLockedState="0" w:defUIPriority="0" w:defSemiHidden="0" w:defUnhideWhenUsed="0" w:defQFormat="0" w:count="376">
     <w:lsdException w:name="Normal" w:qFormat="1"/>
     <w:lsdException w:name="heading 1" w:qFormat="1"/>
     <w:lsdException w:name="heading 2" w:qFormat="1"/>
@@ -1259,7 +1396,6 @@
     <w:lsdException w:name="HTML Sample" w:semiHidden="1" w:unhideWhenUsed="1"/>
     <w:lsdException w:name="HTML Typewriter" w:semiHidden="1" w:unhideWhenUsed="1"/>
     <w:lsdException w:name="HTML Variable" w:semiHidden="1" w:unhideWhenUsed="1"/>
-    <w:lsdException w:name="Normal Table" w:semiHidden="1" w:unhideWhenUsed="1"/>
     <w:lsdException w:name="annotation subject" w:semiHidden="1" w:unhideWhenUsed="1"/>
     <w:lsdException w:name="No List" w:semiHidden="1" w:unhideWhenUsed="1"/>
     <w:lsdException w:name="Outline List 1" w:semiHidden="1" w:unhideWhenUsed="1"/>
@@ -1302,11 +1438,8 @@
     <w:lsdException w:name="Table Contemporary" w:semiHidden="1" w:unhideWhenUsed="1"/>
     <w:lsdException w:name="Table Elegant" w:semiHidden="1" w:unhideWhenUsed="1"/>
     <w:lsdException w:name="Table Professional" w:semiHidden="1" w:unhideWhenUsed="1"/>
-    <w:lsdException w:name="Table Subtle 1" w:semiHidden="1" w:unhideWhenUsed="1"/>
     <w:lsdException w:name="Table Subtle 2" w:semiHidden="1" w:unhideWhenUsed="1"/>
     <w:lsdException w:name="Table Web 1" w:semiHidden="1" w:unhideWhenUsed="1"/>
-    <w:lsdException w:name="Table Web 2" w:semiHidden="1" w:unhideWhenUsed="1"/>
-    <w:lsdException w:name="Table Web 3" w:semiHidden="1" w:unhideWhenUsed="1"/>
     <w:lsdException w:name="Balloon Text" w:semiHidden="1" w:unhideWhenUsed="1"/>
     <w:lsdException w:name="Table Theme" w:semiHidden="1" w:unhideWhenUsed="1"/>
     <w:lsdException w:name="Placeholder Text" w:semiHidden="1" w:uiPriority="99"/>
@@ -1524,6 +1657,11 @@
     <w:lsdException w:name="List Table 5 Dark Accent 6" w:uiPriority="50"/>
     <w:lsdException w:name="List Table 6 Colorful Accent 6" w:uiPriority="51"/>
     <w:lsdException w:name="List Table 7 Colorful Accent 6" w:uiPriority="52"/>
+    <w:lsdException w:name="Mention" w:semiHidden="1" w:uiPriority="99" w:unhideWhenUsed="1"/>
+    <w:lsdException w:name="Smart Hyperlink" w:semiHidden="1" w:uiPriority="99" w:unhideWhenUsed="1"/>
+    <w:lsdException w:name="Hashtag" w:semiHidden="1" w:uiPriority="99" w:unhideWhenUsed="1"/>
+    <w:lsdException w:name="Unresolved Mention" w:semiHidden="1" w:uiPriority="99" w:unhideWhenUsed="1"/>
+    <w:lsdException w:name="Smart Link" w:semiHidden="1" w:uiPriority="99" w:unhideWhenUsed="1"/>
   </w:latentStyles>
   <w:style w:type="paragraph" w:default="1" w:styleId="Normal">
     <w:name w:val="Normal"/>

</xml_diff>